<commit_message>
Fixed UC Links in SRS
</commit_message>
<xml_diff>
--- a/docs/Software Requirements Specification.docx
+++ b/docs/Software Requirements Specification.docx
@@ -472,7 +472,7 @@
         <w:rPr>
           <w:noProof/>
         </w:rPr>
-        <w:t>4</w:t>
+        <w:t>1</w:t>
       </w:r>
       <w:r>
         <w:rPr>
@@ -548,7 +548,7 @@
         <w:rPr>
           <w:noProof/>
         </w:rPr>
-        <w:t>4</w:t>
+        <w:t>1</w:t>
       </w:r>
       <w:r>
         <w:rPr>
@@ -624,7 +624,7 @@
         <w:rPr>
           <w:noProof/>
         </w:rPr>
-        <w:t>4</w:t>
+        <w:t>1</w:t>
       </w:r>
       <w:r>
         <w:rPr>
@@ -700,7 +700,7 @@
         <w:rPr>
           <w:noProof/>
         </w:rPr>
-        <w:t>4</w:t>
+        <w:t>1</w:t>
       </w:r>
       <w:r>
         <w:rPr>
@@ -776,7 +776,7 @@
         <w:rPr>
           <w:noProof/>
         </w:rPr>
-        <w:t>4</w:t>
+        <w:t>1</w:t>
       </w:r>
       <w:r>
         <w:rPr>
@@ -852,7 +852,7 @@
         <w:rPr>
           <w:noProof/>
         </w:rPr>
-        <w:t>4</w:t>
+        <w:t>1</w:t>
       </w:r>
       <w:r>
         <w:rPr>
@@ -928,7 +928,7 @@
         <w:rPr>
           <w:noProof/>
         </w:rPr>
-        <w:t>5</w:t>
+        <w:t>1</w:t>
       </w:r>
       <w:r>
         <w:rPr>
@@ -1004,7 +1004,7 @@
         <w:rPr>
           <w:noProof/>
         </w:rPr>
-        <w:t>6</w:t>
+        <w:t>1</w:t>
       </w:r>
       <w:r>
         <w:rPr>
@@ -1080,7 +1080,7 @@
         <w:rPr>
           <w:noProof/>
         </w:rPr>
-        <w:t>6</w:t>
+        <w:t>1</w:t>
       </w:r>
       <w:r>
         <w:rPr>
@@ -1153,7 +1153,7 @@
         <w:rPr>
           <w:noProof/>
         </w:rPr>
-        <w:t>6</w:t>
+        <w:t>1</w:t>
       </w:r>
       <w:r>
         <w:rPr>
@@ -1226,7 +1226,7 @@
         <w:rPr>
           <w:noProof/>
         </w:rPr>
-        <w:t>6</w:t>
+        <w:t>1</w:t>
       </w:r>
       <w:r>
         <w:rPr>
@@ -1299,7 +1299,7 @@
         <w:rPr>
           <w:noProof/>
         </w:rPr>
-        <w:t>6</w:t>
+        <w:t>1</w:t>
       </w:r>
       <w:r>
         <w:rPr>
@@ -1375,7 +1375,7 @@
         <w:rPr>
           <w:noProof/>
         </w:rPr>
-        <w:t>6</w:t>
+        <w:t>1</w:t>
       </w:r>
       <w:r>
         <w:rPr>
@@ -1448,7 +1448,7 @@
         <w:rPr>
           <w:noProof/>
         </w:rPr>
-        <w:t>6</w:t>
+        <w:t>1</w:t>
       </w:r>
       <w:r>
         <w:rPr>
@@ -1521,7 +1521,7 @@
         <w:rPr>
           <w:noProof/>
         </w:rPr>
-        <w:t>6</w:t>
+        <w:t>1</w:t>
       </w:r>
       <w:r>
         <w:rPr>
@@ -1594,7 +1594,7 @@
         <w:rPr>
           <w:noProof/>
         </w:rPr>
-        <w:t>6</w:t>
+        <w:t>1</w:t>
       </w:r>
       <w:r>
         <w:rPr>
@@ -1670,7 +1670,7 @@
         <w:rPr>
           <w:noProof/>
         </w:rPr>
-        <w:t>6</w:t>
+        <w:t>1</w:t>
       </w:r>
       <w:r>
         <w:rPr>
@@ -1743,7 +1743,7 @@
         <w:rPr>
           <w:noProof/>
         </w:rPr>
-        <w:t>6</w:t>
+        <w:t>1</w:t>
       </w:r>
       <w:r>
         <w:rPr>
@@ -1816,7 +1816,7 @@
         <w:rPr>
           <w:noProof/>
         </w:rPr>
-        <w:t>6</w:t>
+        <w:t>1</w:t>
       </w:r>
       <w:r>
         <w:rPr>
@@ -1889,7 +1889,7 @@
         <w:rPr>
           <w:noProof/>
         </w:rPr>
-        <w:t>6</w:t>
+        <w:t>1</w:t>
       </w:r>
       <w:r>
         <w:rPr>
@@ -1965,7 +1965,7 @@
         <w:rPr>
           <w:noProof/>
         </w:rPr>
-        <w:t>6</w:t>
+        <w:t>1</w:t>
       </w:r>
       <w:r>
         <w:rPr>
@@ -2038,7 +2038,7 @@
         <w:rPr>
           <w:noProof/>
         </w:rPr>
-        <w:t>6</w:t>
+        <w:t>1</w:t>
       </w:r>
       <w:r>
         <w:rPr>
@@ -2111,7 +2111,7 @@
         <w:rPr>
           <w:noProof/>
         </w:rPr>
-        <w:t>6</w:t>
+        <w:t>1</w:t>
       </w:r>
       <w:r>
         <w:rPr>
@@ -2187,7 +2187,7 @@
         <w:rPr>
           <w:noProof/>
         </w:rPr>
-        <w:t>6</w:t>
+        <w:t>1</w:t>
       </w:r>
       <w:r>
         <w:rPr>
@@ -2260,7 +2260,7 @@
         <w:rPr>
           <w:noProof/>
         </w:rPr>
-        <w:t>6</w:t>
+        <w:t>1</w:t>
       </w:r>
       <w:r>
         <w:rPr>
@@ -2336,7 +2336,7 @@
         <w:rPr>
           <w:noProof/>
         </w:rPr>
-        <w:t>7</w:t>
+        <w:t>1</w:t>
       </w:r>
       <w:r>
         <w:rPr>
@@ -2409,7 +2409,7 @@
         <w:rPr>
           <w:noProof/>
         </w:rPr>
-        <w:t>7</w:t>
+        <w:t>1</w:t>
       </w:r>
       <w:r>
         <w:rPr>
@@ -2482,7 +2482,7 @@
         <w:rPr>
           <w:noProof/>
         </w:rPr>
-        <w:t>7</w:t>
+        <w:t>1</w:t>
       </w:r>
       <w:r>
         <w:rPr>
@@ -2558,7 +2558,7 @@
         <w:rPr>
           <w:noProof/>
         </w:rPr>
-        <w:t>7</w:t>
+        <w:t>1</w:t>
       </w:r>
       <w:r>
         <w:rPr>
@@ -2634,7 +2634,7 @@
         <w:rPr>
           <w:noProof/>
         </w:rPr>
-        <w:t>7</w:t>
+        <w:t>1</w:t>
       </w:r>
       <w:r>
         <w:rPr>
@@ -2710,7 +2710,7 @@
         <w:rPr>
           <w:noProof/>
         </w:rPr>
-        <w:t>7</w:t>
+        <w:t>1</w:t>
       </w:r>
       <w:r>
         <w:rPr>
@@ -2783,7 +2783,7 @@
         <w:rPr>
           <w:noProof/>
         </w:rPr>
-        <w:t>7</w:t>
+        <w:t>1</w:t>
       </w:r>
       <w:r>
         <w:rPr>
@@ -2856,7 +2856,7 @@
         <w:rPr>
           <w:noProof/>
         </w:rPr>
-        <w:t>7</w:t>
+        <w:t>1</w:t>
       </w:r>
       <w:r>
         <w:rPr>
@@ -2929,7 +2929,7 @@
         <w:rPr>
           <w:noProof/>
         </w:rPr>
-        <w:t>7</w:t>
+        <w:t>1</w:t>
       </w:r>
       <w:r>
         <w:rPr>
@@ -3002,7 +3002,7 @@
         <w:rPr>
           <w:noProof/>
         </w:rPr>
-        <w:t>7</w:t>
+        <w:t>1</w:t>
       </w:r>
       <w:r>
         <w:rPr>
@@ -3078,7 +3078,7 @@
         <w:rPr>
           <w:noProof/>
         </w:rPr>
-        <w:t>7</w:t>
+        <w:t>1</w:t>
       </w:r>
       <w:r>
         <w:rPr>
@@ -3154,7 +3154,7 @@
         <w:rPr>
           <w:noProof/>
         </w:rPr>
-        <w:t>7</w:t>
+        <w:t>1</w:t>
       </w:r>
       <w:r>
         <w:rPr>
@@ -3230,7 +3230,7 @@
         <w:rPr>
           <w:noProof/>
         </w:rPr>
-        <w:t>7</w:t>
+        <w:t>1</w:t>
       </w:r>
       <w:r>
         <w:rPr>
@@ -3306,7 +3306,7 @@
         <w:rPr>
           <w:noProof/>
         </w:rPr>
-        <w:t>8</w:t>
+        <w:t>1</w:t>
       </w:r>
       <w:r>
         <w:rPr>
@@ -3382,7 +3382,7 @@
         <w:rPr>
           <w:noProof/>
         </w:rPr>
-        <w:t>8</w:t>
+        <w:t>1</w:t>
       </w:r>
       <w:r>
         <w:rPr>
@@ -4142,35 +4142,65 @@
     <w:p>
       <w:pPr>
         <w:pStyle w:val="Textkrper"/>
-      </w:pPr>
-      <w:hyperlink r:id="rId12" w:history="1">
-        <w:r>
-          <w:rPr>
-            <w:rStyle w:val="Hyperlink"/>
-          </w:rPr>
-          <w:t>UC1: Create Game Room</w:t>
-        </w:r>
-      </w:hyperlink>
+        <w:rPr>
+          <w:rStyle w:val="Hyperlink"/>
+        </w:rPr>
+      </w:pPr>
+      <w:r>
+        <w:fldChar w:fldCharType="begin"/>
+      </w:r>
+      <w:r>
+        <w:instrText xml:space="preserve"> HYPERLINK "https://github.com/Kahmul/TINF15B4MCJI/blob/master/docs/Use-Cases/Create%20Game%20Room/CreateGameRoomSpecification.md" </w:instrText>
+      </w:r>
+      <w:r>
+        <w:fldChar w:fldCharType="separate"/>
+      </w:r>
+      <w:r>
+        <w:rPr>
+          <w:rStyle w:val="Hyperlink"/>
+        </w:rPr>
+        <w:t>UC1: Create Game Room</w:t>
+      </w:r>
     </w:p>
     <w:p>
       <w:pPr>
         <w:pStyle w:val="Textkrper"/>
-      </w:pPr>
-      <w:hyperlink r:id="rId13" w:history="1">
-        <w:r>
-          <w:rPr>
-            <w:rStyle w:val="Hyperlink"/>
-          </w:rPr>
-          <w:t>UC2: Enter Game Room by Link</w:t>
-        </w:r>
-      </w:hyperlink>
-    </w:p>
+        <w:rPr>
+          <w:rStyle w:val="Hyperlink"/>
+        </w:rPr>
+      </w:pPr>
+      <w:r>
+        <w:fldChar w:fldCharType="end"/>
+      </w:r>
+      <w:r>
+        <w:fldChar w:fldCharType="begin"/>
+      </w:r>
+      <w:r>
+        <w:instrText xml:space="preserve"> HYPERLINK "https://github.com/Kahmul/TINF15B4MCJI/blob/master/docs/Use-Cases/Enter%20Game%20Room%20By%20Link/UseCase-EnterGameRoomByLink.md" </w:instrText>
+      </w:r>
+      <w:r>
+        <w:fldChar w:fldCharType="separate"/>
+      </w:r>
+      <w:r>
+        <w:rPr>
+          <w:rStyle w:val="Hyperlink"/>
+        </w:rPr>
+        <w:t>UC2: Enter Game Room by Link</w:t>
+      </w:r>
+    </w:p>
+    <w:bookmarkStart w:id="32" w:name="_Toc464733232"/>
     <w:p>
       <w:pPr>
         <w:pStyle w:val="berschrift3"/>
         <w:ind w:left="720" w:hanging="720"/>
       </w:pPr>
-      <w:bookmarkStart w:id="32" w:name="_Toc464733232"/>
+      <w:r>
+        <w:rPr>
+          <w:rFonts w:ascii="Times New Roman" w:hAnsi="Times New Roman"/>
+          <w:i w:val="0"/>
+        </w:rPr>
+        <w:fldChar w:fldCharType="end"/>
+      </w:r>
       <w:r>
         <w:t>Hardware Interfaces</w:t>
       </w:r>
@@ -4323,7 +4353,7 @@
       <w:r>
         <w:t>(</w:t>
       </w:r>
-      <w:hyperlink r:id="rId14" w:history="1">
+      <w:hyperlink r:id="rId12" w:history="1">
         <w:r>
           <w:rPr>
             <w:rStyle w:val="Hyperlink"/>
@@ -4340,7 +4370,7 @@
       <w:r>
         <w:t>e current status of the project (</w:t>
       </w:r>
-      <w:hyperlink r:id="rId15" w:history="1">
+      <w:hyperlink r:id="rId13" w:history="1">
         <w:r>
           <w:rPr>
             <w:rStyle w:val="Hyperlink"/>
@@ -4393,7 +4423,7 @@
                     <pic:cNvPicPr/>
                   </pic:nvPicPr>
                   <pic:blipFill>
-                    <a:blip r:embed="rId16">
+                    <a:blip r:embed="rId14">
                       <a:extLst>
                         <a:ext uri="{28A0092B-C50C-407E-A947-70E740481C1C}">
                           <a14:useLocalDpi xmlns:a14="http://schemas.microsoft.com/office/drawing/2010/main" val="0"/>
@@ -4421,10 +4451,10 @@
       </w:r>
     </w:p>
     <w:sectPr>
-      <w:headerReference w:type="default" r:id="rId17"/>
-      <w:footerReference w:type="default" r:id="rId18"/>
-      <w:headerReference w:type="first" r:id="rId19"/>
-      <w:footerReference w:type="first" r:id="rId20"/>
+      <w:headerReference w:type="default" r:id="rId15"/>
+      <w:footerReference w:type="default" r:id="rId16"/>
+      <w:headerReference w:type="first" r:id="rId17"/>
+      <w:footerReference w:type="first" r:id="rId18"/>
       <w:pgSz w:w="12240" w:h="15840" w:code="1"/>
       <w:pgMar w:top="1440" w:right="1440" w:bottom="1440" w:left="1440" w:header="720" w:footer="720" w:gutter="0"/>
       <w:cols w:space="720"/>
@@ -6774,7 +6804,7 @@
 </file>
 
 <file path=customXml/itemProps1.xml><?xml version="1.0" encoding="utf-8"?>
-<ds:datastoreItem xmlns:ds="http://schemas.openxmlformats.org/officeDocument/2006/customXml" ds:itemID="{281CF517-2397-49ED-B694-98CA89DCD371}">
+<ds:datastoreItem xmlns:ds="http://schemas.openxmlformats.org/officeDocument/2006/customXml" ds:itemID="{7480B14D-D0BD-4D2E-91DB-C13234E65393}">
   <ds:schemaRefs>
     <ds:schemaRef ds:uri="http://schemas.openxmlformats.org/officeDocument/2006/bibliography"/>
   </ds:schemaRefs>

</xml_diff>